<commit_message>
Rename plot output file for clarity
Changed the output filename of the plot from "genes_plot.png" to "wilcoxonTestPlot.png" to better reflect its contents. This renaming enhances consistency and makes it easier to identify the purpose of the plot.
</commit_message>
<xml_diff>
--- a/Assignment_2_Report.docx
+++ b/Assignment_2_Report.docx
@@ -2056,11 +2056,406 @@
     </w:p>
     <w:p>
       <w:pPr>
+        <w:rPr>
+          <w:rFonts w:ascii="Times New Roman" w:hAnsi="Times New Roman" w:cs="Times New Roman"/>
+          <w:sz w:val="24"/>
+          <w:szCs w:val="24"/>
+        </w:rPr>
+      </w:pPr>
+      <w:r>
+        <w:rPr>
+          <w:rFonts w:ascii="Times New Roman" w:hAnsi="Times New Roman" w:cs="Times New Roman"/>
+          <w:sz w:val="24"/>
+          <w:szCs w:val="24"/>
+        </w:rPr>
+        <w:br w:type="page"/>
+      </w:r>
+    </w:p>
+    <w:p>
+      <w:pPr>
+        <w:tabs>
+          <w:tab w:val="left" w:pos="1320"/>
+        </w:tabs>
+        <w:ind w:left="1320"/>
         <w:jc w:val="center"/>
         <w:rPr>
           <w:rFonts w:ascii="Times New Roman" w:hAnsi="Times New Roman" w:cs="Times New Roman"/>
-        </w:rPr>
-      </w:pPr>
+          <w:sz w:val="24"/>
+          <w:szCs w:val="24"/>
+        </w:rPr>
+      </w:pPr>
+      <w:r>
+        <w:rPr>
+          <w:rFonts w:ascii="Times New Roman" w:hAnsi="Times New Roman" w:cs="Times New Roman"/>
+          <w:sz w:val="24"/>
+          <w:szCs w:val="24"/>
+        </w:rPr>
+        <w:lastRenderedPageBreak/>
+        <w:drawing>
+          <wp:inline distT="0" distB="0" distL="0" distR="0" wp14:anchorId="016C2011" wp14:editId="32DD6682">
+            <wp:extent cx="5943600" cy="4457700"/>
+            <wp:effectExtent l="0" t="0" r="0" b="0"/>
+            <wp:docPr id="1943961838" name="Picture 1" descr="A graph with numbers and a line&#10;&#10;Description automatically generated"/>
+            <wp:cNvGraphicFramePr>
+              <a:graphicFrameLocks xmlns:a="http://schemas.openxmlformats.org/drawingml/2006/main" noChangeAspect="1"/>
+            </wp:cNvGraphicFramePr>
+            <a:graphic xmlns:a="http://schemas.openxmlformats.org/drawingml/2006/main">
+              <a:graphicData uri="http://schemas.openxmlformats.org/drawingml/2006/picture">
+                <pic:pic xmlns:pic="http://schemas.openxmlformats.org/drawingml/2006/picture">
+                  <pic:nvPicPr>
+                    <pic:cNvPr id="1943961838" name="Picture 1" descr="A graph with numbers and a line&#10;&#10;Description automatically generated"/>
+                    <pic:cNvPicPr/>
+                  </pic:nvPicPr>
+                  <pic:blipFill>
+                    <a:blip r:embed="rId15"/>
+                    <a:stretch>
+                      <a:fillRect/>
+                    </a:stretch>
+                  </pic:blipFill>
+                  <pic:spPr>
+                    <a:xfrm>
+                      <a:off x="0" y="0"/>
+                      <a:ext cx="5943600" cy="4457700"/>
+                    </a:xfrm>
+                    <a:prstGeom prst="rect">
+                      <a:avLst/>
+                    </a:prstGeom>
+                  </pic:spPr>
+                </pic:pic>
+              </a:graphicData>
+            </a:graphic>
+          </wp:inline>
+        </w:drawing>
+      </w:r>
+    </w:p>
+    <w:p>
+      <w:pPr>
+        <w:tabs>
+          <w:tab w:val="left" w:pos="1320"/>
+        </w:tabs>
+        <w:ind w:left="1320"/>
+        <w:jc w:val="center"/>
+        <w:rPr>
+          <w:rFonts w:ascii="Times New Roman" w:hAnsi="Times New Roman" w:cs="Times New Roman"/>
+          <w:b/>
+          <w:bCs/>
+          <w:sz w:val="24"/>
+          <w:szCs w:val="24"/>
+        </w:rPr>
+      </w:pPr>
+      <w:r>
+        <w:rPr>
+          <w:rFonts w:ascii="Times New Roman" w:hAnsi="Times New Roman" w:cs="Times New Roman"/>
+          <w:b/>
+          <w:bCs/>
+          <w:sz w:val="24"/>
+          <w:szCs w:val="24"/>
+        </w:rPr>
+        <w:t>Key Features:</w:t>
+      </w:r>
+    </w:p>
+    <w:p>
+      <w:pPr>
+        <w:numPr>
+          <w:ilvl w:val="0"/>
+          <w:numId w:val="4"/>
+        </w:numPr>
+        <w:tabs>
+          <w:tab w:val="left" w:pos="1320"/>
+        </w:tabs>
+        <w:jc w:val="center"/>
+        <w:rPr>
+          <w:rFonts w:ascii="Times New Roman" w:hAnsi="Times New Roman" w:cs="Times New Roman"/>
+          <w:sz w:val="24"/>
+          <w:szCs w:val="24"/>
+        </w:rPr>
+      </w:pPr>
+      <w:r>
+        <w:rPr>
+          <w:rFonts w:ascii="Times New Roman" w:hAnsi="Times New Roman" w:cs="Times New Roman"/>
+          <w:b/>
+          <w:bCs/>
+          <w:sz w:val="24"/>
+          <w:szCs w:val="24"/>
+        </w:rPr>
+        <w:t>X-axis</w:t>
+      </w:r>
+      <w:r>
+        <w:rPr>
+          <w:rFonts w:ascii="Times New Roman" w:hAnsi="Times New Roman" w:cs="Times New Roman"/>
+          <w:sz w:val="24"/>
+          <w:szCs w:val="24"/>
+        </w:rPr>
+        <w:t>: Likely represents log2 fold change (LFC) or another test statistic. Values range from around -4 to +6, with most genes centered around 0.</w:t>
+      </w:r>
+    </w:p>
+    <w:p>
+      <w:pPr>
+        <w:numPr>
+          <w:ilvl w:val="0"/>
+          <w:numId w:val="4"/>
+        </w:numPr>
+        <w:tabs>
+          <w:tab w:val="left" w:pos="1320"/>
+        </w:tabs>
+        <w:jc w:val="center"/>
+        <w:rPr>
+          <w:rFonts w:ascii="Times New Roman" w:hAnsi="Times New Roman" w:cs="Times New Roman"/>
+          <w:sz w:val="24"/>
+          <w:szCs w:val="24"/>
+        </w:rPr>
+      </w:pPr>
+      <w:r>
+        <w:rPr>
+          <w:rFonts w:ascii="Times New Roman" w:hAnsi="Times New Roman" w:cs="Times New Roman"/>
+          <w:b/>
+          <w:bCs/>
+          <w:sz w:val="24"/>
+          <w:szCs w:val="24"/>
+        </w:rPr>
+        <w:t>Y-axis</w:t>
+      </w:r>
+      <w:r>
+        <w:rPr>
+          <w:rFonts w:ascii="Times New Roman" w:hAnsi="Times New Roman" w:cs="Times New Roman"/>
+          <w:sz w:val="24"/>
+          <w:szCs w:val="24"/>
+        </w:rPr>
+        <w:t>: Represents the frequency or count of genes. The values on the Y-axis suggest that over 14,000 genes fall very close to 0 in terms of their fold change or statistic.</w:t>
+      </w:r>
+    </w:p>
+    <w:p>
+      <w:pPr>
+        <w:numPr>
+          <w:ilvl w:val="0"/>
+          <w:numId w:val="4"/>
+        </w:numPr>
+        <w:tabs>
+          <w:tab w:val="left" w:pos="1320"/>
+        </w:tabs>
+        <w:jc w:val="center"/>
+        <w:rPr>
+          <w:rFonts w:ascii="Times New Roman" w:hAnsi="Times New Roman" w:cs="Times New Roman"/>
+          <w:sz w:val="24"/>
+          <w:szCs w:val="24"/>
+        </w:rPr>
+      </w:pPr>
+      <w:r>
+        <w:rPr>
+          <w:rFonts w:ascii="Times New Roman" w:hAnsi="Times New Roman" w:cs="Times New Roman"/>
+          <w:b/>
+          <w:bCs/>
+          <w:sz w:val="24"/>
+          <w:szCs w:val="24"/>
+        </w:rPr>
+        <w:t>Legend</w:t>
+      </w:r>
+      <w:r>
+        <w:rPr>
+          <w:rFonts w:ascii="Times New Roman" w:hAnsi="Times New Roman" w:cs="Times New Roman"/>
+          <w:sz w:val="24"/>
+          <w:szCs w:val="24"/>
+        </w:rPr>
+        <w:t>: The two colors differentiate "Upregulated" and "Downregulated" genes:</w:t>
+      </w:r>
+    </w:p>
+    <w:p>
+      <w:pPr>
+        <w:numPr>
+          <w:ilvl w:val="1"/>
+          <w:numId w:val="4"/>
+        </w:numPr>
+        <w:tabs>
+          <w:tab w:val="left" w:pos="1320"/>
+        </w:tabs>
+        <w:jc w:val="center"/>
+        <w:rPr>
+          <w:rFonts w:ascii="Times New Roman" w:hAnsi="Times New Roman" w:cs="Times New Roman"/>
+          <w:sz w:val="24"/>
+          <w:szCs w:val="24"/>
+        </w:rPr>
+      </w:pPr>
+      <w:r>
+        <w:rPr>
+          <w:rFonts w:ascii="Times New Roman" w:hAnsi="Times New Roman" w:cs="Times New Roman"/>
+          <w:b/>
+          <w:bCs/>
+          <w:sz w:val="24"/>
+          <w:szCs w:val="24"/>
+        </w:rPr>
+        <w:t>Upregulated genes</w:t>
+      </w:r>
+      <w:r>
+        <w:rPr>
+          <w:rFonts w:ascii="Times New Roman" w:hAnsi="Times New Roman" w:cs="Times New Roman"/>
+          <w:sz w:val="24"/>
+          <w:szCs w:val="24"/>
+        </w:rPr>
+        <w:t>: Likely have positive LFC values.</w:t>
+      </w:r>
+    </w:p>
+    <w:p>
+      <w:pPr>
+        <w:numPr>
+          <w:ilvl w:val="1"/>
+          <w:numId w:val="4"/>
+        </w:numPr>
+        <w:tabs>
+          <w:tab w:val="left" w:pos="1320"/>
+        </w:tabs>
+        <w:jc w:val="center"/>
+        <w:rPr>
+          <w:rFonts w:ascii="Times New Roman" w:hAnsi="Times New Roman" w:cs="Times New Roman"/>
+          <w:sz w:val="24"/>
+          <w:szCs w:val="24"/>
+        </w:rPr>
+      </w:pPr>
+      <w:r>
+        <w:rPr>
+          <w:rFonts w:ascii="Times New Roman" w:hAnsi="Times New Roman" w:cs="Times New Roman"/>
+          <w:b/>
+          <w:bCs/>
+          <w:sz w:val="24"/>
+          <w:szCs w:val="24"/>
+        </w:rPr>
+        <w:t>Downregulated genes</w:t>
+      </w:r>
+      <w:r>
+        <w:rPr>
+          <w:rFonts w:ascii="Times New Roman" w:hAnsi="Times New Roman" w:cs="Times New Roman"/>
+          <w:sz w:val="24"/>
+          <w:szCs w:val="24"/>
+        </w:rPr>
+        <w:t>: Likely have negative LFC values.</w:t>
+      </w:r>
+    </w:p>
+    <w:p>
+      <w:pPr>
+        <w:tabs>
+          <w:tab w:val="left" w:pos="1320"/>
+        </w:tabs>
+        <w:ind w:left="1320"/>
+        <w:jc w:val="center"/>
+        <w:rPr>
+          <w:rFonts w:ascii="Times New Roman" w:hAnsi="Times New Roman" w:cs="Times New Roman"/>
+          <w:b/>
+          <w:bCs/>
+          <w:sz w:val="24"/>
+          <w:szCs w:val="24"/>
+        </w:rPr>
+      </w:pPr>
+      <w:r>
+        <w:rPr>
+          <w:rFonts w:ascii="Times New Roman" w:hAnsi="Times New Roman" w:cs="Times New Roman"/>
+          <w:b/>
+          <w:bCs/>
+          <w:sz w:val="24"/>
+          <w:szCs w:val="24"/>
+        </w:rPr>
+        <w:t>Observations:</w:t>
+      </w:r>
+    </w:p>
+    <w:p>
+      <w:pPr>
+        <w:numPr>
+          <w:ilvl w:val="0"/>
+          <w:numId w:val="5"/>
+        </w:numPr>
+        <w:tabs>
+          <w:tab w:val="left" w:pos="1320"/>
+        </w:tabs>
+        <w:jc w:val="center"/>
+        <w:rPr>
+          <w:rFonts w:ascii="Times New Roman" w:hAnsi="Times New Roman" w:cs="Times New Roman"/>
+          <w:sz w:val="24"/>
+          <w:szCs w:val="24"/>
+        </w:rPr>
+      </w:pPr>
+      <w:r>
+        <w:rPr>
+          <w:rFonts w:ascii="Times New Roman" w:hAnsi="Times New Roman" w:cs="Times New Roman"/>
+          <w:b/>
+          <w:bCs/>
+          <w:sz w:val="24"/>
+          <w:szCs w:val="24"/>
+        </w:rPr>
+        <w:t>Concentration at 0</w:t>
+      </w:r>
+      <w:r>
+        <w:rPr>
+          <w:rFonts w:ascii="Times New Roman" w:hAnsi="Times New Roman" w:cs="Times New Roman"/>
+          <w:sz w:val="24"/>
+          <w:szCs w:val="24"/>
+        </w:rPr>
+        <w:t xml:space="preserve">: Both upregulated and downregulated genes are tightly concentrated around a log2 fold change of 0, implying that for </w:t>
+      </w:r>
+      <w:r>
+        <w:rPr>
+          <w:rFonts w:ascii="Times New Roman" w:hAnsi="Times New Roman" w:cs="Times New Roman"/>
+          <w:sz w:val="24"/>
+          <w:szCs w:val="24"/>
+        </w:rPr>
+        <w:t>most</w:t>
+      </w:r>
+      <w:r>
+        <w:rPr>
+          <w:rFonts w:ascii="Times New Roman" w:hAnsi="Times New Roman" w:cs="Times New Roman"/>
+          <w:sz w:val="24"/>
+          <w:szCs w:val="24"/>
+        </w:rPr>
+        <w:t xml:space="preserve"> genes, there may be little to no change in expression, or the statistical values hover around the null hypothesis.</w:t>
+      </w:r>
+    </w:p>
+    <w:p>
+      <w:pPr>
+        <w:numPr>
+          <w:ilvl w:val="0"/>
+          <w:numId w:val="5"/>
+        </w:numPr>
+        <w:tabs>
+          <w:tab w:val="left" w:pos="1320"/>
+        </w:tabs>
+        <w:jc w:val="center"/>
+        <w:rPr>
+          <w:rFonts w:ascii="Times New Roman" w:hAnsi="Times New Roman" w:cs="Times New Roman"/>
+          <w:sz w:val="24"/>
+          <w:szCs w:val="24"/>
+        </w:rPr>
+      </w:pPr>
+      <w:r>
+        <w:rPr>
+          <w:rFonts w:ascii="Times New Roman" w:hAnsi="Times New Roman" w:cs="Times New Roman"/>
+          <w:b/>
+          <w:bCs/>
+          <w:sz w:val="24"/>
+          <w:szCs w:val="24"/>
+        </w:rPr>
+        <w:t>Limited Variation</w:t>
+      </w:r>
+      <w:r>
+        <w:rPr>
+          <w:rFonts w:ascii="Times New Roman" w:hAnsi="Times New Roman" w:cs="Times New Roman"/>
+          <w:sz w:val="24"/>
+          <w:szCs w:val="24"/>
+        </w:rPr>
+        <w:t xml:space="preserve">: The bars show no clear distribution across the X-axis, which could indicate that only a small fraction of genes </w:t>
+      </w:r>
+      <w:r>
+        <w:rPr>
+          <w:rFonts w:ascii="Times New Roman" w:hAnsi="Times New Roman" w:cs="Times New Roman"/>
+          <w:sz w:val="24"/>
+          <w:szCs w:val="24"/>
+        </w:rPr>
+        <w:t>is</w:t>
+      </w:r>
+      <w:r>
+        <w:rPr>
+          <w:rFonts w:ascii="Times New Roman" w:hAnsi="Times New Roman" w:cs="Times New Roman"/>
+          <w:sz w:val="24"/>
+          <w:szCs w:val="24"/>
+        </w:rPr>
+        <w:t xml:space="preserve"> significantly differentially expressed, or that the test failed to capture wide variations between groups.</w:t>
+      </w:r>
     </w:p>
     <w:sectPr>
       <w:pgSz w:w="12240" w:h="15840"/>
@@ -2187,6 +2582,304 @@
     </w:lvl>
   </w:abstractNum>
   <w:abstractNum w:abstractNumId="1" w15:restartNumberingAfterBreak="0">
+    <w:nsid w:val="2C1B4760"/>
+    <w:multiLevelType w:val="multilevel"/>
+    <w:tmpl w:val="F1C4A6B4"/>
+    <w:lvl w:ilvl="0">
+      <w:start w:val="1"/>
+      <w:numFmt w:val="bullet"/>
+      <w:lvlText w:val=""/>
+      <w:lvlJc w:val="left"/>
+      <w:pPr>
+        <w:tabs>
+          <w:tab w:val="num" w:pos="720"/>
+        </w:tabs>
+        <w:ind w:left="720" w:hanging="360"/>
+      </w:pPr>
+      <w:rPr>
+        <w:rFonts w:ascii="Symbol" w:hAnsi="Symbol" w:hint="default"/>
+        <w:sz w:val="20"/>
+      </w:rPr>
+    </w:lvl>
+    <w:lvl w:ilvl="1" w:tentative="1">
+      <w:start w:val="1"/>
+      <w:numFmt w:val="bullet"/>
+      <w:lvlText w:val="o"/>
+      <w:lvlJc w:val="left"/>
+      <w:pPr>
+        <w:tabs>
+          <w:tab w:val="num" w:pos="1440"/>
+        </w:tabs>
+        <w:ind w:left="1440" w:hanging="360"/>
+      </w:pPr>
+      <w:rPr>
+        <w:rFonts w:ascii="Courier New" w:hAnsi="Courier New" w:hint="default"/>
+        <w:sz w:val="20"/>
+      </w:rPr>
+    </w:lvl>
+    <w:lvl w:ilvl="2" w:tentative="1">
+      <w:start w:val="1"/>
+      <w:numFmt w:val="bullet"/>
+      <w:lvlText w:val=""/>
+      <w:lvlJc w:val="left"/>
+      <w:pPr>
+        <w:tabs>
+          <w:tab w:val="num" w:pos="2160"/>
+        </w:tabs>
+        <w:ind w:left="2160" w:hanging="360"/>
+      </w:pPr>
+      <w:rPr>
+        <w:rFonts w:ascii="Wingdings" w:hAnsi="Wingdings" w:hint="default"/>
+        <w:sz w:val="20"/>
+      </w:rPr>
+    </w:lvl>
+    <w:lvl w:ilvl="3" w:tentative="1">
+      <w:start w:val="1"/>
+      <w:numFmt w:val="bullet"/>
+      <w:lvlText w:val=""/>
+      <w:lvlJc w:val="left"/>
+      <w:pPr>
+        <w:tabs>
+          <w:tab w:val="num" w:pos="2880"/>
+        </w:tabs>
+        <w:ind w:left="2880" w:hanging="360"/>
+      </w:pPr>
+      <w:rPr>
+        <w:rFonts w:ascii="Wingdings" w:hAnsi="Wingdings" w:hint="default"/>
+        <w:sz w:val="20"/>
+      </w:rPr>
+    </w:lvl>
+    <w:lvl w:ilvl="4" w:tentative="1">
+      <w:start w:val="1"/>
+      <w:numFmt w:val="bullet"/>
+      <w:lvlText w:val=""/>
+      <w:lvlJc w:val="left"/>
+      <w:pPr>
+        <w:tabs>
+          <w:tab w:val="num" w:pos="3600"/>
+        </w:tabs>
+        <w:ind w:left="3600" w:hanging="360"/>
+      </w:pPr>
+      <w:rPr>
+        <w:rFonts w:ascii="Wingdings" w:hAnsi="Wingdings" w:hint="default"/>
+        <w:sz w:val="20"/>
+      </w:rPr>
+    </w:lvl>
+    <w:lvl w:ilvl="5" w:tentative="1">
+      <w:start w:val="1"/>
+      <w:numFmt w:val="bullet"/>
+      <w:lvlText w:val=""/>
+      <w:lvlJc w:val="left"/>
+      <w:pPr>
+        <w:tabs>
+          <w:tab w:val="num" w:pos="4320"/>
+        </w:tabs>
+        <w:ind w:left="4320" w:hanging="360"/>
+      </w:pPr>
+      <w:rPr>
+        <w:rFonts w:ascii="Wingdings" w:hAnsi="Wingdings" w:hint="default"/>
+        <w:sz w:val="20"/>
+      </w:rPr>
+    </w:lvl>
+    <w:lvl w:ilvl="6" w:tentative="1">
+      <w:start w:val="1"/>
+      <w:numFmt w:val="bullet"/>
+      <w:lvlText w:val=""/>
+      <w:lvlJc w:val="left"/>
+      <w:pPr>
+        <w:tabs>
+          <w:tab w:val="num" w:pos="5040"/>
+        </w:tabs>
+        <w:ind w:left="5040" w:hanging="360"/>
+      </w:pPr>
+      <w:rPr>
+        <w:rFonts w:ascii="Wingdings" w:hAnsi="Wingdings" w:hint="default"/>
+        <w:sz w:val="20"/>
+      </w:rPr>
+    </w:lvl>
+    <w:lvl w:ilvl="7" w:tentative="1">
+      <w:start w:val="1"/>
+      <w:numFmt w:val="bullet"/>
+      <w:lvlText w:val=""/>
+      <w:lvlJc w:val="left"/>
+      <w:pPr>
+        <w:tabs>
+          <w:tab w:val="num" w:pos="5760"/>
+        </w:tabs>
+        <w:ind w:left="5760" w:hanging="360"/>
+      </w:pPr>
+      <w:rPr>
+        <w:rFonts w:ascii="Wingdings" w:hAnsi="Wingdings" w:hint="default"/>
+        <w:sz w:val="20"/>
+      </w:rPr>
+    </w:lvl>
+    <w:lvl w:ilvl="8" w:tentative="1">
+      <w:start w:val="1"/>
+      <w:numFmt w:val="bullet"/>
+      <w:lvlText w:val=""/>
+      <w:lvlJc w:val="left"/>
+      <w:pPr>
+        <w:tabs>
+          <w:tab w:val="num" w:pos="6480"/>
+        </w:tabs>
+        <w:ind w:left="6480" w:hanging="360"/>
+      </w:pPr>
+      <w:rPr>
+        <w:rFonts w:ascii="Wingdings" w:hAnsi="Wingdings" w:hint="default"/>
+        <w:sz w:val="20"/>
+      </w:rPr>
+    </w:lvl>
+  </w:abstractNum>
+  <w:abstractNum w:abstractNumId="2" w15:restartNumberingAfterBreak="0">
+    <w:nsid w:val="2C7664FF"/>
+    <w:multiLevelType w:val="multilevel"/>
+    <w:tmpl w:val="9D9622AC"/>
+    <w:lvl w:ilvl="0">
+      <w:start w:val="1"/>
+      <w:numFmt w:val="bullet"/>
+      <w:lvlText w:val=""/>
+      <w:lvlJc w:val="left"/>
+      <w:pPr>
+        <w:tabs>
+          <w:tab w:val="num" w:pos="720"/>
+        </w:tabs>
+        <w:ind w:left="720" w:hanging="360"/>
+      </w:pPr>
+      <w:rPr>
+        <w:rFonts w:ascii="Symbol" w:hAnsi="Symbol" w:hint="default"/>
+        <w:sz w:val="20"/>
+      </w:rPr>
+    </w:lvl>
+    <w:lvl w:ilvl="1">
+      <w:start w:val="1"/>
+      <w:numFmt w:val="bullet"/>
+      <w:lvlText w:val="o"/>
+      <w:lvlJc w:val="left"/>
+      <w:pPr>
+        <w:tabs>
+          <w:tab w:val="num" w:pos="1440"/>
+        </w:tabs>
+        <w:ind w:left="1440" w:hanging="360"/>
+      </w:pPr>
+      <w:rPr>
+        <w:rFonts w:ascii="Courier New" w:hAnsi="Courier New" w:hint="default"/>
+        <w:sz w:val="20"/>
+      </w:rPr>
+    </w:lvl>
+    <w:lvl w:ilvl="2" w:tentative="1">
+      <w:start w:val="1"/>
+      <w:numFmt w:val="bullet"/>
+      <w:lvlText w:val=""/>
+      <w:lvlJc w:val="left"/>
+      <w:pPr>
+        <w:tabs>
+          <w:tab w:val="num" w:pos="2160"/>
+        </w:tabs>
+        <w:ind w:left="2160" w:hanging="360"/>
+      </w:pPr>
+      <w:rPr>
+        <w:rFonts w:ascii="Wingdings" w:hAnsi="Wingdings" w:hint="default"/>
+        <w:sz w:val="20"/>
+      </w:rPr>
+    </w:lvl>
+    <w:lvl w:ilvl="3" w:tentative="1">
+      <w:start w:val="1"/>
+      <w:numFmt w:val="bullet"/>
+      <w:lvlText w:val=""/>
+      <w:lvlJc w:val="left"/>
+      <w:pPr>
+        <w:tabs>
+          <w:tab w:val="num" w:pos="2880"/>
+        </w:tabs>
+        <w:ind w:left="2880" w:hanging="360"/>
+      </w:pPr>
+      <w:rPr>
+        <w:rFonts w:ascii="Wingdings" w:hAnsi="Wingdings" w:hint="default"/>
+        <w:sz w:val="20"/>
+      </w:rPr>
+    </w:lvl>
+    <w:lvl w:ilvl="4" w:tentative="1">
+      <w:start w:val="1"/>
+      <w:numFmt w:val="bullet"/>
+      <w:lvlText w:val=""/>
+      <w:lvlJc w:val="left"/>
+      <w:pPr>
+        <w:tabs>
+          <w:tab w:val="num" w:pos="3600"/>
+        </w:tabs>
+        <w:ind w:left="3600" w:hanging="360"/>
+      </w:pPr>
+      <w:rPr>
+        <w:rFonts w:ascii="Wingdings" w:hAnsi="Wingdings" w:hint="default"/>
+        <w:sz w:val="20"/>
+      </w:rPr>
+    </w:lvl>
+    <w:lvl w:ilvl="5" w:tentative="1">
+      <w:start w:val="1"/>
+      <w:numFmt w:val="bullet"/>
+      <w:lvlText w:val=""/>
+      <w:lvlJc w:val="left"/>
+      <w:pPr>
+        <w:tabs>
+          <w:tab w:val="num" w:pos="4320"/>
+        </w:tabs>
+        <w:ind w:left="4320" w:hanging="360"/>
+      </w:pPr>
+      <w:rPr>
+        <w:rFonts w:ascii="Wingdings" w:hAnsi="Wingdings" w:hint="default"/>
+        <w:sz w:val="20"/>
+      </w:rPr>
+    </w:lvl>
+    <w:lvl w:ilvl="6" w:tentative="1">
+      <w:start w:val="1"/>
+      <w:numFmt w:val="bullet"/>
+      <w:lvlText w:val=""/>
+      <w:lvlJc w:val="left"/>
+      <w:pPr>
+        <w:tabs>
+          <w:tab w:val="num" w:pos="5040"/>
+        </w:tabs>
+        <w:ind w:left="5040" w:hanging="360"/>
+      </w:pPr>
+      <w:rPr>
+        <w:rFonts w:ascii="Wingdings" w:hAnsi="Wingdings" w:hint="default"/>
+        <w:sz w:val="20"/>
+      </w:rPr>
+    </w:lvl>
+    <w:lvl w:ilvl="7" w:tentative="1">
+      <w:start w:val="1"/>
+      <w:numFmt w:val="bullet"/>
+      <w:lvlText w:val=""/>
+      <w:lvlJc w:val="left"/>
+      <w:pPr>
+        <w:tabs>
+          <w:tab w:val="num" w:pos="5760"/>
+        </w:tabs>
+        <w:ind w:left="5760" w:hanging="360"/>
+      </w:pPr>
+      <w:rPr>
+        <w:rFonts w:ascii="Wingdings" w:hAnsi="Wingdings" w:hint="default"/>
+        <w:sz w:val="20"/>
+      </w:rPr>
+    </w:lvl>
+    <w:lvl w:ilvl="8" w:tentative="1">
+      <w:start w:val="1"/>
+      <w:numFmt w:val="bullet"/>
+      <w:lvlText w:val=""/>
+      <w:lvlJc w:val="left"/>
+      <w:pPr>
+        <w:tabs>
+          <w:tab w:val="num" w:pos="6480"/>
+        </w:tabs>
+        <w:ind w:left="6480" w:hanging="360"/>
+      </w:pPr>
+      <w:rPr>
+        <w:rFonts w:ascii="Wingdings" w:hAnsi="Wingdings" w:hint="default"/>
+        <w:sz w:val="20"/>
+      </w:rPr>
+    </w:lvl>
+  </w:abstractNum>
+  <w:abstractNum w:abstractNumId="3" w15:restartNumberingAfterBreak="0">
     <w:nsid w:val="46980178"/>
     <w:multiLevelType w:val="hybridMultilevel"/>
     <w:tmpl w:val="0ECE5450"/>
@@ -2298,7 +2991,7 @@
       </w:rPr>
     </w:lvl>
   </w:abstractNum>
-  <w:abstractNum w:abstractNumId="2" w15:restartNumberingAfterBreak="0">
+  <w:abstractNum w:abstractNumId="4" w15:restartNumberingAfterBreak="0">
     <w:nsid w:val="71633225"/>
     <w:multiLevelType w:val="hybridMultilevel"/>
     <w:tmpl w:val="E7289BAA"/>
@@ -2411,13 +3104,19 @@
     </w:lvl>
   </w:abstractNum>
   <w:num w:numId="1" w16cid:durableId="1403062968">
-    <w:abstractNumId w:val="1"/>
+    <w:abstractNumId w:val="3"/>
   </w:num>
   <w:num w:numId="2" w16cid:durableId="1229656675">
-    <w:abstractNumId w:val="2"/>
+    <w:abstractNumId w:val="4"/>
   </w:num>
   <w:num w:numId="3" w16cid:durableId="1929121903">
     <w:abstractNumId w:val="0"/>
+  </w:num>
+  <w:num w:numId="4" w16cid:durableId="951784860">
+    <w:abstractNumId w:val="2"/>
+  </w:num>
+  <w:num w:numId="5" w16cid:durableId="2075883606">
+    <w:abstractNumId w:val="1"/>
   </w:num>
 </w:numbering>
 </file>
@@ -3025,7 +3724,6 @@
   <w:style w:type="character" w:default="1" w:styleId="DefaultParagraphFont">
     <w:name w:val="Default Paragraph Font"/>
     <w:uiPriority w:val="1"/>
-    <w:semiHidden/>
     <w:unhideWhenUsed/>
   </w:style>
   <w:style w:type="table" w:default="1" w:styleId="TableNormal">

</xml_diff>